<commit_message>
updated data to contain infauna, QCed infauna data, started analysis & tweaked ms format
</commit_message>
<xml_diff>
--- a/manuscript/manuscript_style.docx
+++ b/manuscript/manuscript_style.docx
@@ -28,12 +28,18 @@
         <w:pStyle w:val="Author"/>
       </w:pPr>
       <w:r>
-        <w:t>Amelia Hesketh</w:t>
-      </w:r>
+        <w:t xml:space="preserve">Amelia </w:t>
+      </w:r>
+      <w:proofErr w:type="spellStart"/>
+      <w:r>
+        <w:t>Hesketh</w:t>
+      </w:r>
+      <w:proofErr w:type="spellEnd"/>
     </w:p>
     <w:p>
       <w:pPr>
         <w:pStyle w:val="Heading1"/>
+        <w:spacing w:before="0"/>
       </w:pPr>
       <w:bookmarkStart w:id="0" w:name="methods"/>
       <w:r>
@@ -50,7 +56,7 @@
     </w:p>
     <w:p>
       <w:pPr>
-        <w:pStyle w:val="BodyText"/>
+        <w:pStyle w:val="FirstParagraph"/>
       </w:pPr>
       <w:r>
         <w:t xml:space="preserve">Following the Pacific Northwest heat </w:t>
@@ -92,7 +98,55 @@
       </w:r>
       <w:proofErr w:type="gramEnd"/>
       <w:r>
-        <w:t>, and haphazard surveys for both mortality and substratum aspect data. In the first case, 10 m transects were haphazardly placed on shore, and then 12.7 cm square quadrats were placed along these transects at every one-metre interval, with the position randomly determined within that interval. The number of live and dead barnacles within the quadrat were enumerated, along with algal cover and, in some cases, the number of moisture-retaining Anthopleura elegantissima. This process was repeated for three transects at most sites, though only two transects were conducted at Fishboat Bay and only one at Moses Point (FB and MP, Figure 1). In the case of the second survey type, quadrats of the same size were haphazardly placed on shore on surfaces that had variable orientation and angle above the horizontal. The compass direction and angle of the substratum was recorded using the Commander Compass application (version 3.10.9 for iOS), and the number of live and dead S. cariosus, live A. elegantissima, and algal cover were recorded as before</w:t>
+        <w:t>, and haphazard surveys for both mortality and substratum aspect data. In the first case, 10 m transects were haphazardly placed on shore, and then 12.7 cm square quadrats were placed along these transects at every one-</w:t>
+      </w:r>
+      <w:proofErr w:type="spellStart"/>
+      <w:r>
+        <w:t>metre</w:t>
+      </w:r>
+      <w:proofErr w:type="spellEnd"/>
+      <w:r>
+        <w:t xml:space="preserve"> interval, with the position randomly determined within that interval. The number of live and dead barnacles within the quadrat were enumerated, along with algal cover and, in some cases, the number of </w:t>
+      </w:r>
+      <w:proofErr w:type="gramStart"/>
+      <w:r>
+        <w:t>moisture-retaining</w:t>
+      </w:r>
+      <w:proofErr w:type="gramEnd"/>
+      <w:r>
+        <w:t xml:space="preserve"> </w:t>
+      </w:r>
+      <w:proofErr w:type="spellStart"/>
+      <w:r>
+        <w:t>Anthopleura</w:t>
+      </w:r>
+      <w:proofErr w:type="spellEnd"/>
+      <w:r>
+        <w:t xml:space="preserve"> </w:t>
+      </w:r>
+      <w:proofErr w:type="spellStart"/>
+      <w:r>
+        <w:t>elegantissima</w:t>
+      </w:r>
+      <w:proofErr w:type="spellEnd"/>
+      <w:r>
+        <w:t xml:space="preserve">. This process was repeated for three transects at most sites, though only two transects were conducted at Fishboat Bay and only one at Moses Point (FB and MP, Figure 1). In the case of the second survey type, quadrats of the same size were haphazardly placed on shore on surfaces that had variable orientation and angle above the horizontal. The compass direction and angle of the substratum was recorded using the Commander Compass application (version 3.10.9 for iOS), and the number of live and dead S. </w:t>
+      </w:r>
+      <w:proofErr w:type="spellStart"/>
+      <w:r>
+        <w:t>cariosus</w:t>
+      </w:r>
+      <w:proofErr w:type="spellEnd"/>
+      <w:r>
+        <w:t xml:space="preserve">, live A. </w:t>
+      </w:r>
+      <w:proofErr w:type="spellStart"/>
+      <w:r>
+        <w:t>elegantissima</w:t>
+      </w:r>
+      <w:proofErr w:type="spellEnd"/>
+      <w:r>
+        <w:t>, and algal cover were recorded as before</w:t>
       </w:r>
       <w:bookmarkEnd w:id="0"/>
       <w:r>
@@ -104,6 +158,7 @@
       <w:footerReference w:type="default" r:id="rId8"/>
       <w:pgSz w:w="12240" w:h="15840"/>
       <w:pgMar w:top="1440" w:right="1440" w:bottom="1440" w:left="1440" w:header="720" w:footer="720" w:gutter="0"/>
+      <w:lnNumType w:countBy="1" w:restart="continuous"/>
       <w:cols w:space="720"/>
     </w:sectPr>
   </w:body>
@@ -469,6 +524,92 @@
     </w:lvl>
   </w:abstractNum>
   <w:abstractNum w:abstractNumId="10" w15:restartNumberingAfterBreak="0">
+    <w:nsid w:val="2BA6457F"/>
+    <w:multiLevelType w:val="hybridMultilevel"/>
+    <w:tmpl w:val="BB4E5A26"/>
+    <w:lvl w:ilvl="0" w:tplc="0409000F">
+      <w:start w:val="1"/>
+      <w:numFmt w:val="decimal"/>
+      <w:lvlText w:val="%1."/>
+      <w:lvlJc w:val="left"/>
+      <w:pPr>
+        <w:ind w:left="1799" w:hanging="360"/>
+      </w:pPr>
+    </w:lvl>
+    <w:lvl w:ilvl="1" w:tplc="04090019" w:tentative="1">
+      <w:start w:val="1"/>
+      <w:numFmt w:val="lowerLetter"/>
+      <w:lvlText w:val="%2."/>
+      <w:lvlJc w:val="left"/>
+      <w:pPr>
+        <w:ind w:left="2519" w:hanging="360"/>
+      </w:pPr>
+    </w:lvl>
+    <w:lvl w:ilvl="2" w:tplc="0409001B" w:tentative="1">
+      <w:start w:val="1"/>
+      <w:numFmt w:val="lowerRoman"/>
+      <w:lvlText w:val="%3."/>
+      <w:lvlJc w:val="right"/>
+      <w:pPr>
+        <w:ind w:left="3239" w:hanging="180"/>
+      </w:pPr>
+    </w:lvl>
+    <w:lvl w:ilvl="3" w:tplc="0409000F" w:tentative="1">
+      <w:start w:val="1"/>
+      <w:numFmt w:val="decimal"/>
+      <w:lvlText w:val="%4."/>
+      <w:lvlJc w:val="left"/>
+      <w:pPr>
+        <w:ind w:left="3959" w:hanging="360"/>
+      </w:pPr>
+    </w:lvl>
+    <w:lvl w:ilvl="4" w:tplc="04090019" w:tentative="1">
+      <w:start w:val="1"/>
+      <w:numFmt w:val="lowerLetter"/>
+      <w:lvlText w:val="%5."/>
+      <w:lvlJc w:val="left"/>
+      <w:pPr>
+        <w:ind w:left="4679" w:hanging="360"/>
+      </w:pPr>
+    </w:lvl>
+    <w:lvl w:ilvl="5" w:tplc="0409001B" w:tentative="1">
+      <w:start w:val="1"/>
+      <w:numFmt w:val="lowerRoman"/>
+      <w:lvlText w:val="%6."/>
+      <w:lvlJc w:val="right"/>
+      <w:pPr>
+        <w:ind w:left="5399" w:hanging="180"/>
+      </w:pPr>
+    </w:lvl>
+    <w:lvl w:ilvl="6" w:tplc="0409000F" w:tentative="1">
+      <w:start w:val="1"/>
+      <w:numFmt w:val="decimal"/>
+      <w:lvlText w:val="%7."/>
+      <w:lvlJc w:val="left"/>
+      <w:pPr>
+        <w:ind w:left="6119" w:hanging="360"/>
+      </w:pPr>
+    </w:lvl>
+    <w:lvl w:ilvl="7" w:tplc="04090019" w:tentative="1">
+      <w:start w:val="1"/>
+      <w:numFmt w:val="lowerLetter"/>
+      <w:lvlText w:val="%8."/>
+      <w:lvlJc w:val="left"/>
+      <w:pPr>
+        <w:ind w:left="6839" w:hanging="360"/>
+      </w:pPr>
+    </w:lvl>
+    <w:lvl w:ilvl="8" w:tplc="0409001B" w:tentative="1">
+      <w:start w:val="1"/>
+      <w:numFmt w:val="lowerRoman"/>
+      <w:lvlText w:val="%9."/>
+      <w:lvlJc w:val="right"/>
+      <w:pPr>
+        <w:ind w:left="7559" w:hanging="180"/>
+      </w:pPr>
+    </w:lvl>
+  </w:abstractNum>
+  <w:abstractNum w:abstractNumId="11" w15:restartNumberingAfterBreak="0">
     <w:nsid w:val="2C1AE401"/>
     <w:multiLevelType w:val="multilevel"/>
     <w:tmpl w:val="407AD950"/>
@@ -545,8 +686,439 @@
       </w:pPr>
     </w:lvl>
   </w:abstractNum>
+  <w:abstractNum w:abstractNumId="12" w15:restartNumberingAfterBreak="0">
+    <w:nsid w:val="331B55D9"/>
+    <w:multiLevelType w:val="hybridMultilevel"/>
+    <w:tmpl w:val="6C626104"/>
+    <w:lvl w:ilvl="0" w:tplc="0409000F">
+      <w:start w:val="1"/>
+      <w:numFmt w:val="decimal"/>
+      <w:lvlText w:val="%1."/>
+      <w:lvlJc w:val="left"/>
+      <w:pPr>
+        <w:ind w:left="720" w:hanging="360"/>
+      </w:pPr>
+    </w:lvl>
+    <w:lvl w:ilvl="1" w:tplc="04090019" w:tentative="1">
+      <w:start w:val="1"/>
+      <w:numFmt w:val="lowerLetter"/>
+      <w:lvlText w:val="%2."/>
+      <w:lvlJc w:val="left"/>
+      <w:pPr>
+        <w:ind w:left="1440" w:hanging="360"/>
+      </w:pPr>
+    </w:lvl>
+    <w:lvl w:ilvl="2" w:tplc="0409001B" w:tentative="1">
+      <w:start w:val="1"/>
+      <w:numFmt w:val="lowerRoman"/>
+      <w:lvlText w:val="%3."/>
+      <w:lvlJc w:val="right"/>
+      <w:pPr>
+        <w:ind w:left="2160" w:hanging="180"/>
+      </w:pPr>
+    </w:lvl>
+    <w:lvl w:ilvl="3" w:tplc="0409000F" w:tentative="1">
+      <w:start w:val="1"/>
+      <w:numFmt w:val="decimal"/>
+      <w:lvlText w:val="%4."/>
+      <w:lvlJc w:val="left"/>
+      <w:pPr>
+        <w:ind w:left="2880" w:hanging="360"/>
+      </w:pPr>
+    </w:lvl>
+    <w:lvl w:ilvl="4" w:tplc="04090019" w:tentative="1">
+      <w:start w:val="1"/>
+      <w:numFmt w:val="lowerLetter"/>
+      <w:lvlText w:val="%5."/>
+      <w:lvlJc w:val="left"/>
+      <w:pPr>
+        <w:ind w:left="3600" w:hanging="360"/>
+      </w:pPr>
+    </w:lvl>
+    <w:lvl w:ilvl="5" w:tplc="0409001B" w:tentative="1">
+      <w:start w:val="1"/>
+      <w:numFmt w:val="lowerRoman"/>
+      <w:lvlText w:val="%6."/>
+      <w:lvlJc w:val="right"/>
+      <w:pPr>
+        <w:ind w:left="4320" w:hanging="180"/>
+      </w:pPr>
+    </w:lvl>
+    <w:lvl w:ilvl="6" w:tplc="0409000F" w:tentative="1">
+      <w:start w:val="1"/>
+      <w:numFmt w:val="decimal"/>
+      <w:lvlText w:val="%7."/>
+      <w:lvlJc w:val="left"/>
+      <w:pPr>
+        <w:ind w:left="5040" w:hanging="360"/>
+      </w:pPr>
+    </w:lvl>
+    <w:lvl w:ilvl="7" w:tplc="04090019" w:tentative="1">
+      <w:start w:val="1"/>
+      <w:numFmt w:val="lowerLetter"/>
+      <w:lvlText w:val="%8."/>
+      <w:lvlJc w:val="left"/>
+      <w:pPr>
+        <w:ind w:left="5760" w:hanging="360"/>
+      </w:pPr>
+    </w:lvl>
+    <w:lvl w:ilvl="8" w:tplc="0409001B" w:tentative="1">
+      <w:start w:val="1"/>
+      <w:numFmt w:val="lowerRoman"/>
+      <w:lvlText w:val="%9."/>
+      <w:lvlJc w:val="right"/>
+      <w:pPr>
+        <w:ind w:left="6480" w:hanging="180"/>
+      </w:pPr>
+    </w:lvl>
+  </w:abstractNum>
+  <w:abstractNum w:abstractNumId="13" w15:restartNumberingAfterBreak="0">
+    <w:nsid w:val="39A07DC9"/>
+    <w:multiLevelType w:val="multilevel"/>
+    <w:tmpl w:val="3DFE9CF0"/>
+    <w:styleLink w:val="CurrentList1"/>
+    <w:lvl w:ilvl="0">
+      <w:start w:val="1"/>
+      <w:numFmt w:val="decimal"/>
+      <w:lvlText w:val="%1."/>
+      <w:lvlJc w:val="left"/>
+      <w:pPr>
+        <w:ind w:left="1440" w:hanging="360"/>
+      </w:pPr>
+    </w:lvl>
+    <w:lvl w:ilvl="1">
+      <w:start w:val="1"/>
+      <w:numFmt w:val="lowerLetter"/>
+      <w:lvlText w:val="%2."/>
+      <w:lvlJc w:val="left"/>
+      <w:pPr>
+        <w:ind w:left="2160" w:hanging="360"/>
+      </w:pPr>
+    </w:lvl>
+    <w:lvl w:ilvl="2">
+      <w:start w:val="1"/>
+      <w:numFmt w:val="lowerRoman"/>
+      <w:lvlText w:val="%3."/>
+      <w:lvlJc w:val="right"/>
+      <w:pPr>
+        <w:ind w:left="2880" w:hanging="180"/>
+      </w:pPr>
+    </w:lvl>
+    <w:lvl w:ilvl="3">
+      <w:start w:val="1"/>
+      <w:numFmt w:val="decimal"/>
+      <w:lvlText w:val="%4."/>
+      <w:lvlJc w:val="left"/>
+      <w:pPr>
+        <w:ind w:left="3600" w:hanging="360"/>
+      </w:pPr>
+    </w:lvl>
+    <w:lvl w:ilvl="4">
+      <w:start w:val="1"/>
+      <w:numFmt w:val="lowerLetter"/>
+      <w:lvlText w:val="%5."/>
+      <w:lvlJc w:val="left"/>
+      <w:pPr>
+        <w:ind w:left="4320" w:hanging="360"/>
+      </w:pPr>
+    </w:lvl>
+    <w:lvl w:ilvl="5">
+      <w:start w:val="1"/>
+      <w:numFmt w:val="lowerRoman"/>
+      <w:lvlText w:val="%6."/>
+      <w:lvlJc w:val="right"/>
+      <w:pPr>
+        <w:ind w:left="5040" w:hanging="180"/>
+      </w:pPr>
+    </w:lvl>
+    <w:lvl w:ilvl="6">
+      <w:start w:val="1"/>
+      <w:numFmt w:val="decimal"/>
+      <w:lvlText w:val="%7."/>
+      <w:lvlJc w:val="left"/>
+      <w:pPr>
+        <w:ind w:left="5760" w:hanging="360"/>
+      </w:pPr>
+    </w:lvl>
+    <w:lvl w:ilvl="7">
+      <w:start w:val="1"/>
+      <w:numFmt w:val="lowerLetter"/>
+      <w:lvlText w:val="%8."/>
+      <w:lvlJc w:val="left"/>
+      <w:pPr>
+        <w:ind w:left="6480" w:hanging="360"/>
+      </w:pPr>
+    </w:lvl>
+    <w:lvl w:ilvl="8">
+      <w:start w:val="1"/>
+      <w:numFmt w:val="lowerRoman"/>
+      <w:lvlText w:val="%9."/>
+      <w:lvlJc w:val="right"/>
+      <w:pPr>
+        <w:ind w:left="7200" w:hanging="180"/>
+      </w:pPr>
+    </w:lvl>
+  </w:abstractNum>
+  <w:abstractNum w:abstractNumId="14" w15:restartNumberingAfterBreak="0">
+    <w:nsid w:val="409B405E"/>
+    <w:multiLevelType w:val="hybridMultilevel"/>
+    <w:tmpl w:val="3DFE9CF0"/>
+    <w:lvl w:ilvl="0" w:tplc="0409000F">
+      <w:start w:val="1"/>
+      <w:numFmt w:val="decimal"/>
+      <w:lvlText w:val="%1."/>
+      <w:lvlJc w:val="left"/>
+      <w:pPr>
+        <w:ind w:left="1440" w:hanging="360"/>
+      </w:pPr>
+    </w:lvl>
+    <w:lvl w:ilvl="1" w:tplc="04090019" w:tentative="1">
+      <w:start w:val="1"/>
+      <w:numFmt w:val="lowerLetter"/>
+      <w:lvlText w:val="%2."/>
+      <w:lvlJc w:val="left"/>
+      <w:pPr>
+        <w:ind w:left="2160" w:hanging="360"/>
+      </w:pPr>
+    </w:lvl>
+    <w:lvl w:ilvl="2" w:tplc="0409001B" w:tentative="1">
+      <w:start w:val="1"/>
+      <w:numFmt w:val="lowerRoman"/>
+      <w:lvlText w:val="%3."/>
+      <w:lvlJc w:val="right"/>
+      <w:pPr>
+        <w:ind w:left="2880" w:hanging="180"/>
+      </w:pPr>
+    </w:lvl>
+    <w:lvl w:ilvl="3" w:tplc="0409000F" w:tentative="1">
+      <w:start w:val="1"/>
+      <w:numFmt w:val="decimal"/>
+      <w:lvlText w:val="%4."/>
+      <w:lvlJc w:val="left"/>
+      <w:pPr>
+        <w:ind w:left="3600" w:hanging="360"/>
+      </w:pPr>
+    </w:lvl>
+    <w:lvl w:ilvl="4" w:tplc="04090019" w:tentative="1">
+      <w:start w:val="1"/>
+      <w:numFmt w:val="lowerLetter"/>
+      <w:lvlText w:val="%5."/>
+      <w:lvlJc w:val="left"/>
+      <w:pPr>
+        <w:ind w:left="4320" w:hanging="360"/>
+      </w:pPr>
+    </w:lvl>
+    <w:lvl w:ilvl="5" w:tplc="0409001B" w:tentative="1">
+      <w:start w:val="1"/>
+      <w:numFmt w:val="lowerRoman"/>
+      <w:lvlText w:val="%6."/>
+      <w:lvlJc w:val="right"/>
+      <w:pPr>
+        <w:ind w:left="5040" w:hanging="180"/>
+      </w:pPr>
+    </w:lvl>
+    <w:lvl w:ilvl="6" w:tplc="0409000F" w:tentative="1">
+      <w:start w:val="1"/>
+      <w:numFmt w:val="decimal"/>
+      <w:lvlText w:val="%7."/>
+      <w:lvlJc w:val="left"/>
+      <w:pPr>
+        <w:ind w:left="5760" w:hanging="360"/>
+      </w:pPr>
+    </w:lvl>
+    <w:lvl w:ilvl="7" w:tplc="04090019" w:tentative="1">
+      <w:start w:val="1"/>
+      <w:numFmt w:val="lowerLetter"/>
+      <w:lvlText w:val="%8."/>
+      <w:lvlJc w:val="left"/>
+      <w:pPr>
+        <w:ind w:left="6480" w:hanging="360"/>
+      </w:pPr>
+    </w:lvl>
+    <w:lvl w:ilvl="8" w:tplc="0409001B" w:tentative="1">
+      <w:start w:val="1"/>
+      <w:numFmt w:val="lowerRoman"/>
+      <w:lvlText w:val="%9."/>
+      <w:lvlJc w:val="right"/>
+      <w:pPr>
+        <w:ind w:left="7200" w:hanging="180"/>
+      </w:pPr>
+    </w:lvl>
+  </w:abstractNum>
+  <w:abstractNum w:abstractNumId="15" w15:restartNumberingAfterBreak="0">
+    <w:nsid w:val="5AAF250E"/>
+    <w:multiLevelType w:val="hybridMultilevel"/>
+    <w:tmpl w:val="809C6DFE"/>
+    <w:lvl w:ilvl="0" w:tplc="0409000F">
+      <w:start w:val="1"/>
+      <w:numFmt w:val="decimal"/>
+      <w:lvlText w:val="%1."/>
+      <w:lvlJc w:val="left"/>
+      <w:pPr>
+        <w:ind w:left="720" w:hanging="360"/>
+      </w:pPr>
+    </w:lvl>
+    <w:lvl w:ilvl="1" w:tplc="04090019" w:tentative="1">
+      <w:start w:val="1"/>
+      <w:numFmt w:val="lowerLetter"/>
+      <w:lvlText w:val="%2."/>
+      <w:lvlJc w:val="left"/>
+      <w:pPr>
+        <w:ind w:left="1440" w:hanging="360"/>
+      </w:pPr>
+    </w:lvl>
+    <w:lvl w:ilvl="2" w:tplc="0409001B" w:tentative="1">
+      <w:start w:val="1"/>
+      <w:numFmt w:val="lowerRoman"/>
+      <w:lvlText w:val="%3."/>
+      <w:lvlJc w:val="right"/>
+      <w:pPr>
+        <w:ind w:left="2160" w:hanging="180"/>
+      </w:pPr>
+    </w:lvl>
+    <w:lvl w:ilvl="3" w:tplc="0409000F" w:tentative="1">
+      <w:start w:val="1"/>
+      <w:numFmt w:val="decimal"/>
+      <w:lvlText w:val="%4."/>
+      <w:lvlJc w:val="left"/>
+      <w:pPr>
+        <w:ind w:left="2880" w:hanging="360"/>
+      </w:pPr>
+    </w:lvl>
+    <w:lvl w:ilvl="4" w:tplc="04090019" w:tentative="1">
+      <w:start w:val="1"/>
+      <w:numFmt w:val="lowerLetter"/>
+      <w:lvlText w:val="%5."/>
+      <w:lvlJc w:val="left"/>
+      <w:pPr>
+        <w:ind w:left="3600" w:hanging="360"/>
+      </w:pPr>
+    </w:lvl>
+    <w:lvl w:ilvl="5" w:tplc="0409001B" w:tentative="1">
+      <w:start w:val="1"/>
+      <w:numFmt w:val="lowerRoman"/>
+      <w:lvlText w:val="%6."/>
+      <w:lvlJc w:val="right"/>
+      <w:pPr>
+        <w:ind w:left="4320" w:hanging="180"/>
+      </w:pPr>
+    </w:lvl>
+    <w:lvl w:ilvl="6" w:tplc="0409000F" w:tentative="1">
+      <w:start w:val="1"/>
+      <w:numFmt w:val="decimal"/>
+      <w:lvlText w:val="%7."/>
+      <w:lvlJc w:val="left"/>
+      <w:pPr>
+        <w:ind w:left="5040" w:hanging="360"/>
+      </w:pPr>
+    </w:lvl>
+    <w:lvl w:ilvl="7" w:tplc="04090019" w:tentative="1">
+      <w:start w:val="1"/>
+      <w:numFmt w:val="lowerLetter"/>
+      <w:lvlText w:val="%8."/>
+      <w:lvlJc w:val="left"/>
+      <w:pPr>
+        <w:ind w:left="5760" w:hanging="360"/>
+      </w:pPr>
+    </w:lvl>
+    <w:lvl w:ilvl="8" w:tplc="0409001B" w:tentative="1">
+      <w:start w:val="1"/>
+      <w:numFmt w:val="lowerRoman"/>
+      <w:lvlText w:val="%9."/>
+      <w:lvlJc w:val="right"/>
+      <w:pPr>
+        <w:ind w:left="6480" w:hanging="180"/>
+      </w:pPr>
+    </w:lvl>
+  </w:abstractNum>
+  <w:abstractNum w:abstractNumId="16" w15:restartNumberingAfterBreak="0">
+    <w:nsid w:val="703605CA"/>
+    <w:multiLevelType w:val="hybridMultilevel"/>
+    <w:tmpl w:val="96D2976C"/>
+    <w:lvl w:ilvl="0" w:tplc="0409000F">
+      <w:start w:val="1"/>
+      <w:numFmt w:val="decimal"/>
+      <w:lvlText w:val="%1."/>
+      <w:lvlJc w:val="left"/>
+      <w:pPr>
+        <w:ind w:left="1440" w:hanging="360"/>
+      </w:pPr>
+    </w:lvl>
+    <w:lvl w:ilvl="1" w:tplc="04090019" w:tentative="1">
+      <w:start w:val="1"/>
+      <w:numFmt w:val="lowerLetter"/>
+      <w:lvlText w:val="%2."/>
+      <w:lvlJc w:val="left"/>
+      <w:pPr>
+        <w:ind w:left="2160" w:hanging="360"/>
+      </w:pPr>
+    </w:lvl>
+    <w:lvl w:ilvl="2" w:tplc="0409001B" w:tentative="1">
+      <w:start w:val="1"/>
+      <w:numFmt w:val="lowerRoman"/>
+      <w:lvlText w:val="%3."/>
+      <w:lvlJc w:val="right"/>
+      <w:pPr>
+        <w:ind w:left="2880" w:hanging="180"/>
+      </w:pPr>
+    </w:lvl>
+    <w:lvl w:ilvl="3" w:tplc="0409000F" w:tentative="1">
+      <w:start w:val="1"/>
+      <w:numFmt w:val="decimal"/>
+      <w:lvlText w:val="%4."/>
+      <w:lvlJc w:val="left"/>
+      <w:pPr>
+        <w:ind w:left="3600" w:hanging="360"/>
+      </w:pPr>
+    </w:lvl>
+    <w:lvl w:ilvl="4" w:tplc="04090019" w:tentative="1">
+      <w:start w:val="1"/>
+      <w:numFmt w:val="lowerLetter"/>
+      <w:lvlText w:val="%5."/>
+      <w:lvlJc w:val="left"/>
+      <w:pPr>
+        <w:ind w:left="4320" w:hanging="360"/>
+      </w:pPr>
+    </w:lvl>
+    <w:lvl w:ilvl="5" w:tplc="0409001B" w:tentative="1">
+      <w:start w:val="1"/>
+      <w:numFmt w:val="lowerRoman"/>
+      <w:lvlText w:val="%6."/>
+      <w:lvlJc w:val="right"/>
+      <w:pPr>
+        <w:ind w:left="5040" w:hanging="180"/>
+      </w:pPr>
+    </w:lvl>
+    <w:lvl w:ilvl="6" w:tplc="0409000F" w:tentative="1">
+      <w:start w:val="1"/>
+      <w:numFmt w:val="decimal"/>
+      <w:lvlText w:val="%7."/>
+      <w:lvlJc w:val="left"/>
+      <w:pPr>
+        <w:ind w:left="5760" w:hanging="360"/>
+      </w:pPr>
+    </w:lvl>
+    <w:lvl w:ilvl="7" w:tplc="04090019" w:tentative="1">
+      <w:start w:val="1"/>
+      <w:numFmt w:val="lowerLetter"/>
+      <w:lvlText w:val="%8."/>
+      <w:lvlJc w:val="left"/>
+      <w:pPr>
+        <w:ind w:left="6480" w:hanging="360"/>
+      </w:pPr>
+    </w:lvl>
+    <w:lvl w:ilvl="8" w:tplc="0409001B" w:tentative="1">
+      <w:start w:val="1"/>
+      <w:numFmt w:val="lowerRoman"/>
+      <w:lvlText w:val="%9."/>
+      <w:lvlJc w:val="right"/>
+      <w:pPr>
+        <w:ind w:left="7200" w:hanging="180"/>
+      </w:pPr>
+    </w:lvl>
+  </w:abstractNum>
   <w:num w:numId="1">
-    <w:abstractNumId w:val="10"/>
+    <w:abstractNumId w:val="11"/>
   </w:num>
   <w:num w:numId="2">
     <w:abstractNumId w:val="0"/>
@@ -578,6 +1150,24 @@
   <w:num w:numId="11">
     <w:abstractNumId w:val="9"/>
   </w:num>
+  <w:num w:numId="12">
+    <w:abstractNumId w:val="12"/>
+  </w:num>
+  <w:num w:numId="13">
+    <w:abstractNumId w:val="16"/>
+  </w:num>
+  <w:num w:numId="14">
+    <w:abstractNumId w:val="14"/>
+  </w:num>
+  <w:num w:numId="15">
+    <w:abstractNumId w:val="13"/>
+  </w:num>
+  <w:num w:numId="16">
+    <w:abstractNumId w:val="10"/>
+  </w:num>
+  <w:num w:numId="17">
+    <w:abstractNumId w:val="15"/>
+  </w:num>
 </w:numbering>
 </file>
 
@@ -586,7 +1176,7 @@
   <w:docDefaults>
     <w:rPrDefault>
       <w:rPr>
-        <w:rFonts w:asciiTheme="minorHAnsi" w:eastAsiaTheme="minorHAnsi" w:hAnsiTheme="minorHAnsi" w:cstheme="minorBidi"/>
+        <w:rFonts w:ascii="Times New Roman" w:eastAsiaTheme="minorHAnsi" w:hAnsi="Times New Roman" w:cs="Times New Roman"/>
         <w:sz w:val="24"/>
         <w:szCs w:val="24"/>
         <w:lang w:val="en-US" w:eastAsia="en-US" w:bidi="ar-SA"/>
@@ -946,15 +1536,15 @@
     <w:next w:val="BodyText"/>
     <w:uiPriority w:val="9"/>
     <w:qFormat/>
-    <w:rsid w:val="009F5D83"/>
+    <w:rsid w:val="00D76810"/>
     <w:pPr>
       <w:keepNext/>
       <w:keepLines/>
-      <w:spacing w:before="240" w:after="0" w:line="480" w:lineRule="auto"/>
+      <w:spacing w:before="240" w:after="240" w:line="480" w:lineRule="auto"/>
       <w:outlineLvl w:val="0"/>
     </w:pPr>
     <w:rPr>
-      <w:rFonts w:ascii="Times New Roman" w:eastAsiaTheme="majorEastAsia" w:hAnsi="Times New Roman" w:cs="Times New Roman"/>
+      <w:rFonts w:eastAsiaTheme="majorEastAsia"/>
       <w:b/>
       <w:bCs/>
       <w:color w:val="000000" w:themeColor="text1"/>
@@ -967,10 +1557,9 @@
     <w:uiPriority w:val="9"/>
     <w:unhideWhenUsed/>
     <w:qFormat/>
-    <w:rsid w:val="009F5D83"/>
-    <w:pPr>
-      <w:spacing w:before="240"/>
-      <w:ind w:firstLine="0"/>
+    <w:rsid w:val="002D1597"/>
+    <w:pPr>
+      <w:spacing w:before="240" w:after="240"/>
       <w:outlineLvl w:val="1"/>
     </w:pPr>
     <w:rPr>
@@ -1141,20 +1730,17 @@
     <w:basedOn w:val="Normal"/>
     <w:link w:val="BodyTextChar"/>
     <w:qFormat/>
-    <w:rsid w:val="00C75CD0"/>
+    <w:rsid w:val="00D5378B"/>
     <w:pPr>
       <w:spacing w:after="0" w:line="480" w:lineRule="auto"/>
-      <w:ind w:firstLine="720"/>
-    </w:pPr>
-    <w:rPr>
-      <w:rFonts w:ascii="Times New Roman" w:hAnsi="Times New Roman" w:cs="Times New Roman"/>
-    </w:rPr>
+    </w:pPr>
   </w:style>
   <w:style w:type="paragraph" w:customStyle="1" w:styleId="FirstParagraph">
     <w:name w:val="First Paragraph"/>
     <w:basedOn w:val="BodyText"/>
     <w:next w:val="BodyText"/>
     <w:qFormat/>
+    <w:rsid w:val="00441EF3"/>
   </w:style>
   <w:style w:type="paragraph" w:customStyle="1" w:styleId="Compact">
     <w:name w:val="Compact"/>
@@ -1169,14 +1755,14 @@
     <w:basedOn w:val="Normal"/>
     <w:next w:val="BodyText"/>
     <w:qFormat/>
-    <w:rsid w:val="000F6C1B"/>
+    <w:rsid w:val="00196E9F"/>
     <w:pPr>
       <w:keepNext/>
       <w:keepLines/>
-      <w:spacing w:after="0" w:line="480" w:lineRule="auto"/>
-    </w:pPr>
-    <w:rPr>
-      <w:rFonts w:ascii="Times New Roman" w:eastAsiaTheme="majorEastAsia" w:hAnsi="Times New Roman" w:cs="Times New Roman"/>
+      <w:spacing w:after="240" w:line="480" w:lineRule="auto"/>
+    </w:pPr>
+    <w:rPr>
+      <w:rFonts w:eastAsiaTheme="majorEastAsia"/>
       <w:b/>
       <w:bCs/>
       <w:color w:val="000000" w:themeColor="text1"/>
@@ -1188,7 +1774,7 @@
     <w:next w:val="BodyText"/>
     <w:qFormat/>
     <w:pPr>
-      <w:spacing w:before="240" w:after="240"/>
+      <w:spacing w:before="240"/>
       <w:jc w:val="center"/>
     </w:pPr>
     <w:rPr>
@@ -1200,15 +1786,12 @@
     <w:name w:val="Author"/>
     <w:next w:val="BodyText"/>
     <w:qFormat/>
-    <w:rsid w:val="000F6C1B"/>
+    <w:rsid w:val="00196E9F"/>
     <w:pPr>
       <w:keepNext/>
       <w:keepLines/>
-      <w:spacing w:after="0" w:line="480" w:lineRule="auto"/>
-    </w:pPr>
-    <w:rPr>
-      <w:rFonts w:ascii="Times New Roman" w:hAnsi="Times New Roman" w:cs="Times New Roman"/>
-    </w:rPr>
+      <w:spacing w:after="240" w:line="480" w:lineRule="auto"/>
+    </w:pPr>
   </w:style>
   <w:style w:type="paragraph" w:styleId="Date">
     <w:name w:val="Date"/>
@@ -1220,9 +1803,6 @@
       <w:keepLines/>
       <w:spacing w:after="0" w:line="480" w:lineRule="auto"/>
     </w:pPr>
-    <w:rPr>
-      <w:rFonts w:ascii="Times New Roman" w:hAnsi="Times New Roman" w:cs="Times New Roman"/>
-    </w:rPr>
   </w:style>
   <w:style w:type="paragraph" w:customStyle="1" w:styleId="Abstract">
     <w:name w:val="Abstract"/>
@@ -1241,8 +1821,12 @@
   </w:style>
   <w:style w:type="paragraph" w:styleId="Bibliography">
     <w:name w:val="Bibliography"/>
-    <w:basedOn w:val="Normal"/>
+    <w:basedOn w:val="BodyText"/>
     <w:qFormat/>
+    <w:rsid w:val="00F6398E"/>
+    <w:pPr>
+      <w:ind w:left="720" w:hanging="720"/>
+    </w:pPr>
   </w:style>
   <w:style w:type="paragraph" w:styleId="BlockText">
     <w:name w:val="Block Text"/>
@@ -1773,10 +2357,24 @@
     <w:name w:val="Body Text Char"/>
     <w:basedOn w:val="DefaultParagraphFont"/>
     <w:link w:val="BodyText"/>
-    <w:rsid w:val="00C75CD0"/>
-    <w:rPr>
-      <w:rFonts w:ascii="Times New Roman" w:hAnsi="Times New Roman" w:cs="Times New Roman"/>
-    </w:rPr>
+    <w:rsid w:val="00D5378B"/>
+  </w:style>
+  <w:style w:type="character" w:styleId="LineNumber">
+    <w:name w:val="line number"/>
+    <w:basedOn w:val="DefaultParagraphFont"/>
+    <w:semiHidden/>
+    <w:unhideWhenUsed/>
+    <w:rsid w:val="00684C48"/>
+  </w:style>
+  <w:style w:type="numbering" w:customStyle="1" w:styleId="CurrentList1">
+    <w:name w:val="Current List1"/>
+    <w:uiPriority w:val="99"/>
+    <w:rsid w:val="002D2D86"/>
+    <w:pPr>
+      <w:numPr>
+        <w:numId w:val="15"/>
+      </w:numPr>
+    </w:pPr>
   </w:style>
 </w:styles>
 </file>
@@ -1824,12 +2422,12 @@
     </a:clrScheme>
     <a:fontScheme name="Office">
       <a:majorFont>
-        <a:latin typeface="Calibri"/>
+        <a:latin typeface="Calibri Light" panose="020F0302020204030204"/>
         <a:ea typeface=""/>
         <a:cs typeface=""/>
-        <a:font script="Jpan" typeface="ＭＳ ゴシック"/>
+        <a:font script="Jpan" typeface="游ゴシック Light"/>
         <a:font script="Hang" typeface="맑은 고딕"/>
-        <a:font script="Hans" typeface="宋体"/>
+        <a:font script="Hans" typeface="等线 Light"/>
         <a:font script="Hant" typeface="新細明體"/>
         <a:font script="Arab" typeface="Times New Roman"/>
         <a:font script="Hebr" typeface="Times New Roman"/>
@@ -1856,14 +2454,32 @@
         <a:font script="Mong" typeface="Mongolian Baiti"/>
         <a:font script="Viet" typeface="Times New Roman"/>
         <a:font script="Uigh" typeface="Microsoft Uighur"/>
+        <a:font script="Geor" typeface="Sylfaen"/>
+        <a:font script="Armn" typeface="Arial"/>
+        <a:font script="Bugi" typeface="Leelawadee UI"/>
+        <a:font script="Bopo" typeface="Microsoft JhengHei"/>
+        <a:font script="Java" typeface="Javanese Text"/>
+        <a:font script="Lisu" typeface="Segoe UI"/>
+        <a:font script="Mymr" typeface="Myanmar Text"/>
+        <a:font script="Nkoo" typeface="Ebrima"/>
+        <a:font script="Olck" typeface="Nirmala UI"/>
+        <a:font script="Osma" typeface="Ebrima"/>
+        <a:font script="Phag" typeface="Phagspa"/>
+        <a:font script="Syrn" typeface="Estrangelo Edessa"/>
+        <a:font script="Syrj" typeface="Estrangelo Edessa"/>
+        <a:font script="Syre" typeface="Estrangelo Edessa"/>
+        <a:font script="Sora" typeface="Nirmala UI"/>
+        <a:font script="Tale" typeface="Microsoft Tai Le"/>
+        <a:font script="Talu" typeface="Microsoft New Tai Lue"/>
+        <a:font script="Tfng" typeface="Ebrima"/>
       </a:majorFont>
       <a:minorFont>
-        <a:latin typeface="Cambria"/>
+        <a:latin typeface="Calibri" panose="020F0502020204030204"/>
         <a:ea typeface=""/>
         <a:cs typeface=""/>
-        <a:font script="Jpan" typeface="ＭＳ 明朝"/>
+        <a:font script="Jpan" typeface="游明朝"/>
         <a:font script="Hang" typeface="맑은 고딕"/>
-        <a:font script="Hans" typeface="宋体"/>
+        <a:font script="Hans" typeface="等线"/>
         <a:font script="Hant" typeface="新細明體"/>
         <a:font script="Arab" typeface="Arial"/>
         <a:font script="Hebr" typeface="Arial"/>
@@ -1890,6 +2506,24 @@
         <a:font script="Mong" typeface="Mongolian Baiti"/>
         <a:font script="Viet" typeface="Arial"/>
         <a:font script="Uigh" typeface="Microsoft Uighur"/>
+        <a:font script="Geor" typeface="Sylfaen"/>
+        <a:font script="Armn" typeface="Arial"/>
+        <a:font script="Bugi" typeface="Leelawadee UI"/>
+        <a:font script="Bopo" typeface="Microsoft JhengHei"/>
+        <a:font script="Java" typeface="Javanese Text"/>
+        <a:font script="Lisu" typeface="Segoe UI"/>
+        <a:font script="Mymr" typeface="Myanmar Text"/>
+        <a:font script="Nkoo" typeface="Ebrima"/>
+        <a:font script="Olck" typeface="Nirmala UI"/>
+        <a:font script="Osma" typeface="Ebrima"/>
+        <a:font script="Phag" typeface="Phagspa"/>
+        <a:font script="Syrn" typeface="Estrangelo Edessa"/>
+        <a:font script="Syrj" typeface="Estrangelo Edessa"/>
+        <a:font script="Syre" typeface="Estrangelo Edessa"/>
+        <a:font script="Sora" typeface="Nirmala UI"/>
+        <a:font script="Tale" typeface="Microsoft Tai Le"/>
+        <a:font script="Talu" typeface="Microsoft New Tai Lue"/>
+        <a:font script="Tfng" typeface="Ebrima"/>
       </a:minorFont>
     </a:fontScheme>
     <a:fmtScheme name="Office">

</xml_diff>